<commit_message>
a few updates in the Word file
</commit_message>
<xml_diff>
--- a/exercices/encodage-EAD/ExtraitsEtatFondsPrives_OCR_corrige.docx
+++ b/exercices/encodage-EAD/ExtraitsEtatFondsPrives_OCR_corrige.docx
@@ -1392,23 +1392,80 @@
           <w:color w:val="212121"/>
           <w:lang w:val="fr-FR"/>
         </w:rPr>
-        <w:t>Papiers Georges Bidault (45</w:t>
-      </w:r>
-      <w:r>
-        <w:rPr>
-          <w:i/>
-          <w:color w:val="3F3F3F"/>
-          <w:lang w:val="fr-FR"/>
-        </w:rPr>
-        <w:t xml:space="preserve">7 </w:t>
-      </w:r>
-      <w:r>
-        <w:rPr>
-          <w:i/>
-          <w:color w:val="212121"/>
-          <w:lang w:val="fr-FR"/>
-        </w:rPr>
-        <w:t xml:space="preserve">AP). Inventaire, </w:t>
+        <w:t>Fonds</w:t>
+      </w:r>
+      <w:r>
+        <w:rPr>
+          <w:i/>
+          <w:color w:val="212121"/>
+          <w:lang w:val="fr-FR"/>
+        </w:rPr>
+        <w:t xml:space="preserve"> Georges Bidault (</w:t>
+      </w:r>
+      <w:r>
+        <w:rPr>
+          <w:i/>
+          <w:color w:val="212121"/>
+          <w:lang w:val="fr-FR"/>
+        </w:rPr>
+        <w:t>XX</w:t>
+      </w:r>
+      <w:r>
+        <w:rPr>
+          <w:i/>
+          <w:color w:val="212121"/>
+          <w:vertAlign w:val="superscript"/>
+          <w:lang w:val="fr-FR"/>
+        </w:rPr>
+        <w:t>e</w:t>
+      </w:r>
+      <w:r>
+        <w:rPr>
+          <w:i/>
+          <w:color w:val="212121"/>
+          <w:lang w:val="fr-FR"/>
+        </w:rPr>
+        <w:t xml:space="preserve"> siècle</w:t>
+      </w:r>
+      <w:r>
+        <w:rPr>
+          <w:i/>
+          <w:color w:val="212121"/>
+          <w:lang w:val="fr-FR"/>
+        </w:rPr>
+        <w:t>)</w:t>
+      </w:r>
+      <w:r>
+        <w:rPr>
+          <w:i/>
+          <w:color w:val="212121"/>
+          <w:lang w:val="fr-FR"/>
+        </w:rPr>
+        <w:t> :</w:t>
+      </w:r>
+      <w:r>
+        <w:rPr>
+          <w:i/>
+          <w:color w:val="212121"/>
+          <w:lang w:val="fr-FR"/>
+        </w:rPr>
+        <w:t xml:space="preserve"> </w:t>
+      </w:r>
+      <w:r>
+        <w:rPr>
+          <w:i/>
+          <w:color w:val="212121"/>
+          <w:lang w:val="fr-FR"/>
+        </w:rPr>
+        <w:t>répertoire (457AP/1-457AP/138)</w:t>
+      </w:r>
+      <w:r>
+        <w:rPr>
+          <w:i/>
+          <w:color w:val="212121"/>
+          <w:lang w:val="fr-FR"/>
+        </w:rPr>
+        <w:t xml:space="preserve">, </w:t>
       </w:r>
       <w:r>
         <w:rPr>
@@ -1460,224 +1517,7 @@
           <w:color w:val="212121"/>
           <w:lang w:val="fr-FR"/>
         </w:rPr>
-        <w:t>nationales, 1993,</w:t>
-      </w:r>
-      <w:r>
-        <w:rPr>
-          <w:color w:val="212121"/>
-          <w:spacing w:val="55"/>
-          <w:lang w:val="fr-FR"/>
-        </w:rPr>
-        <w:t xml:space="preserve"> </w:t>
-      </w:r>
-      <w:r>
-        <w:rPr>
-          <w:color w:val="212121"/>
-          <w:lang w:val="fr-FR"/>
-        </w:rPr>
-        <w:t>77 p.,</w:t>
-      </w:r>
-      <w:r>
-        <w:rPr>
-          <w:color w:val="212121"/>
-          <w:spacing w:val="55"/>
-          <w:lang w:val="fr-FR"/>
-        </w:rPr>
-        <w:t xml:space="preserve"> </w:t>
-      </w:r>
-      <w:r>
-        <w:rPr>
-          <w:color w:val="212121"/>
-          <w:lang w:val="fr-FR"/>
-        </w:rPr>
-        <w:t>répertoire numérique</w:t>
-      </w:r>
-      <w:r>
-        <w:rPr>
-          <w:color w:val="212121"/>
-          <w:spacing w:val="55"/>
-          <w:lang w:val="fr-FR"/>
-        </w:rPr>
-        <w:t xml:space="preserve"> </w:t>
-      </w:r>
-      <w:r>
-        <w:rPr>
-          <w:color w:val="212121"/>
-          <w:lang w:val="fr-FR"/>
-        </w:rPr>
-        <w:t>détaillé</w:t>
-      </w:r>
-      <w:r>
-        <w:rPr>
-          <w:color w:val="212121"/>
-          <w:spacing w:val="55"/>
-          <w:lang w:val="fr-FR"/>
-        </w:rPr>
-        <w:t xml:space="preserve"> </w:t>
-      </w:r>
-      <w:r>
-        <w:rPr>
-          <w:color w:val="212121"/>
-          <w:lang w:val="fr-FR"/>
-        </w:rPr>
-        <w:t>du</w:t>
-      </w:r>
-      <w:r>
-        <w:rPr>
-          <w:color w:val="212121"/>
-          <w:spacing w:val="55"/>
-          <w:lang w:val="fr-FR"/>
-        </w:rPr>
-        <w:t xml:space="preserve"> </w:t>
-      </w:r>
-      <w:r>
-        <w:rPr>
-          <w:color w:val="212121"/>
-          <w:lang w:val="fr-FR"/>
-        </w:rPr>
-        <w:t>supplément</w:t>
-      </w:r>
-      <w:r>
-        <w:rPr>
-          <w:color w:val="212121"/>
-          <w:spacing w:val="1"/>
-          <w:lang w:val="fr-FR"/>
-        </w:rPr>
-        <w:t xml:space="preserve"> </w:t>
-      </w:r>
-      <w:r>
-        <w:rPr>
-          <w:color w:val="212121"/>
-          <w:lang w:val="fr-FR"/>
-        </w:rPr>
-        <w:t>457</w:t>
-      </w:r>
-      <w:r>
-        <w:rPr>
-          <w:color w:val="212121"/>
-          <w:spacing w:val="7"/>
-          <w:lang w:val="fr-FR"/>
-        </w:rPr>
-        <w:t xml:space="preserve"> </w:t>
-      </w:r>
-      <w:r>
-        <w:rPr>
-          <w:color w:val="212121"/>
-          <w:lang w:val="fr-FR"/>
-        </w:rPr>
-        <w:t>AP</w:t>
-      </w:r>
-      <w:r>
-        <w:rPr>
-          <w:color w:val="212121"/>
-          <w:spacing w:val="5"/>
-          <w:lang w:val="fr-FR"/>
-        </w:rPr>
-        <w:t xml:space="preserve"> </w:t>
-      </w:r>
-      <w:r>
-        <w:rPr>
-          <w:color w:val="212121"/>
-          <w:lang w:val="fr-FR"/>
-        </w:rPr>
-        <w:t>189-191</w:t>
-      </w:r>
-      <w:r>
-        <w:rPr>
-          <w:color w:val="212121"/>
-          <w:spacing w:val="11"/>
-          <w:lang w:val="fr-FR"/>
-        </w:rPr>
-        <w:t xml:space="preserve"> </w:t>
-      </w:r>
-      <w:r>
-        <w:rPr>
-          <w:color w:val="212121"/>
-          <w:lang w:val="fr-FR"/>
-        </w:rPr>
-        <w:t>par</w:t>
-      </w:r>
-      <w:r>
-        <w:rPr>
-          <w:color w:val="212121"/>
-          <w:spacing w:val="18"/>
-          <w:lang w:val="fr-FR"/>
-        </w:rPr>
-        <w:t xml:space="preserve"> </w:t>
-      </w:r>
-      <w:r>
-        <w:rPr>
-          <w:color w:val="212121"/>
-          <w:lang w:val="fr-FR"/>
-        </w:rPr>
-        <w:t>F.</w:t>
-      </w:r>
-      <w:r>
-        <w:rPr>
-          <w:color w:val="212121"/>
-          <w:spacing w:val="3"/>
-          <w:lang w:val="fr-FR"/>
-        </w:rPr>
-        <w:t xml:space="preserve"> </w:t>
-      </w:r>
-      <w:r>
-        <w:rPr>
-          <w:color w:val="212121"/>
-          <w:lang w:val="fr-FR"/>
-        </w:rPr>
-        <w:t>Aujogue,</w:t>
-      </w:r>
-      <w:r>
-        <w:rPr>
-          <w:color w:val="212121"/>
-          <w:spacing w:val="21"/>
-          <w:lang w:val="fr-FR"/>
-        </w:rPr>
-        <w:t xml:space="preserve"> </w:t>
-      </w:r>
-      <w:r>
-        <w:rPr>
-          <w:color w:val="212121"/>
-          <w:lang w:val="fr-FR"/>
-        </w:rPr>
-        <w:t>2004</w:t>
-      </w:r>
-      <w:r>
-        <w:rPr>
-          <w:color w:val="3F3F3F"/>
-          <w:lang w:val="fr-FR"/>
-        </w:rPr>
-        <w:t>,</w:t>
-      </w:r>
-      <w:r>
-        <w:rPr>
-          <w:color w:val="3F3F3F"/>
-          <w:spacing w:val="4"/>
-          <w:lang w:val="fr-FR"/>
-        </w:rPr>
-        <w:t xml:space="preserve"> </w:t>
-      </w:r>
-      <w:r>
-        <w:rPr>
-          <w:color w:val="212121"/>
-          <w:lang w:val="fr-FR"/>
-        </w:rPr>
-        <w:t>5</w:t>
-      </w:r>
-      <w:r>
-        <w:rPr>
-          <w:color w:val="212121"/>
-          <w:spacing w:val="10"/>
-          <w:lang w:val="fr-FR"/>
-        </w:rPr>
-        <w:t xml:space="preserve"> </w:t>
-      </w:r>
-      <w:r>
-        <w:rPr>
-          <w:color w:val="212121"/>
-          <w:lang w:val="fr-FR"/>
-        </w:rPr>
-        <w:t>p.</w:t>
+        <w:t>nationales, 1993.</w:t>
       </w:r>
     </w:p>
     <w:p>
@@ -12465,245 +12305,14 @@
     </w:p>
     <w:p>
       <w:pPr>
-        <w:spacing w:before="231"/>
-        <w:ind w:left="1628"/>
-        <w:rPr>
+        <w:spacing w:before="1" w:line="247" w:lineRule="auto"/>
+        <w:ind w:left="1953" w:right="1462" w:hanging="326"/>
+        <w:rPr>
+          <w:i/>
           <w:color w:val="1C1C1C"/>
-          <w:w w:val="105"/>
           <w:lang w:val="fr-FR"/>
         </w:rPr>
       </w:pPr>
-      <w:r>
-        <w:rPr>
-          <w:color w:val="1C1C1C"/>
-          <w:lang w:val="fr-FR"/>
-        </w:rPr>
-        <w:t>Informations</w:t>
-      </w:r>
-      <w:r>
-        <w:rPr>
-          <w:color w:val="1C1C1C"/>
-          <w:spacing w:val="23"/>
-          <w:lang w:val="fr-FR"/>
-        </w:rPr>
-        <w:t xml:space="preserve"> </w:t>
-      </w:r>
-      <w:r>
-        <w:rPr>
-          <w:color w:val="1C1C1C"/>
-          <w:lang w:val="fr-FR"/>
-        </w:rPr>
-        <w:t>extraites</w:t>
-      </w:r>
-      <w:r>
-        <w:rPr>
-          <w:color w:val="1C1C1C"/>
-          <w:spacing w:val="77"/>
-          <w:lang w:val="fr-FR"/>
-        </w:rPr>
-        <w:t xml:space="preserve"> </w:t>
-      </w:r>
-      <w:r>
-        <w:rPr>
-          <w:color w:val="1C1C1C"/>
-          <w:lang w:val="fr-FR"/>
-        </w:rPr>
-        <w:t>de</w:t>
-      </w:r>
-      <w:r>
-        <w:rPr>
-          <w:color w:val="1C1C1C"/>
-          <w:spacing w:val="63"/>
-          <w:lang w:val="fr-FR"/>
-        </w:rPr>
-        <w:t xml:space="preserve"> </w:t>
-      </w:r>
-      <w:r>
-        <w:rPr>
-          <w:i/>
-          <w:color w:val="1C1C1C"/>
-          <w:lang w:val="fr-FR"/>
-        </w:rPr>
-        <w:t>Papiers</w:t>
-      </w:r>
-      <w:r>
-        <w:rPr>
-          <w:i/>
-          <w:color w:val="1C1C1C"/>
-          <w:spacing w:val="65"/>
-          <w:lang w:val="fr-FR"/>
-        </w:rPr>
-        <w:t xml:space="preserve"> </w:t>
-      </w:r>
-      <w:r>
-        <w:rPr>
-          <w:i/>
-          <w:color w:val="1C1C1C"/>
-          <w:lang w:val="fr-FR"/>
-        </w:rPr>
-        <w:t>Georges</w:t>
-      </w:r>
-      <w:r>
-        <w:rPr>
-          <w:i/>
-          <w:color w:val="1C1C1C"/>
-          <w:spacing w:val="71"/>
-          <w:lang w:val="fr-FR"/>
-        </w:rPr>
-        <w:t xml:space="preserve"> </w:t>
-      </w:r>
-      <w:r>
-        <w:rPr>
-          <w:i/>
-          <w:color w:val="1C1C1C"/>
-          <w:lang w:val="fr-FR"/>
-        </w:rPr>
-        <w:t>Bidault</w:t>
-      </w:r>
-      <w:r>
-        <w:rPr>
-          <w:i/>
-          <w:color w:val="1C1C1C"/>
-          <w:spacing w:val="71"/>
-          <w:lang w:val="fr-FR"/>
-        </w:rPr>
-        <w:t xml:space="preserve"> </w:t>
-      </w:r>
-      <w:r>
-        <w:rPr>
-          <w:i/>
-          <w:color w:val="1C1C1C"/>
-          <w:lang w:val="fr-FR"/>
-        </w:rPr>
-        <w:t>(457</w:t>
-      </w:r>
-      <w:r>
-        <w:rPr>
-          <w:i/>
-          <w:color w:val="1C1C1C"/>
-          <w:spacing w:val="7"/>
-          <w:lang w:val="fr-FR"/>
-        </w:rPr>
-        <w:t xml:space="preserve"> </w:t>
-      </w:r>
-      <w:r>
-        <w:rPr>
-          <w:i/>
-          <w:color w:val="1C1C1C"/>
-          <w:lang w:val="fr-FR"/>
-        </w:rPr>
-        <w:t>AP).</w:t>
-      </w:r>
-      <w:r>
-        <w:rPr>
-          <w:i/>
-          <w:color w:val="1C1C1C"/>
-          <w:spacing w:val="74"/>
-          <w:lang w:val="fr-FR"/>
-        </w:rPr>
-        <w:t xml:space="preserve"> </w:t>
-      </w:r>
-      <w:r>
-        <w:rPr>
-          <w:i/>
-          <w:color w:val="1C1C1C"/>
-          <w:lang w:val="fr-FR"/>
-        </w:rPr>
-        <w:t>Inventaire,</w:t>
-      </w:r>
-      <w:r>
-        <w:rPr>
-          <w:i/>
-          <w:color w:val="1C1C1C"/>
-          <w:spacing w:val="52"/>
-          <w:lang w:val="fr-FR"/>
-        </w:rPr>
-        <w:t xml:space="preserve"> </w:t>
-      </w:r>
-      <w:r>
-        <w:rPr>
-          <w:color w:val="1C1C1C"/>
-          <w:lang w:val="fr-FR"/>
-        </w:rPr>
-        <w:t>par</w:t>
-      </w:r>
-      <w:r>
-        <w:rPr>
-          <w:color w:val="1C1C1C"/>
-          <w:spacing w:val="67"/>
-          <w:lang w:val="fr-FR"/>
-        </w:rPr>
-        <w:t xml:space="preserve"> </w:t>
-      </w:r>
-      <w:r>
-        <w:rPr>
-          <w:color w:val="1C1C1C"/>
-          <w:lang w:val="fr-FR"/>
-        </w:rPr>
-        <w:t>J.</w:t>
-      </w:r>
-      <w:r>
-        <w:rPr>
-          <w:color w:val="1C1C1C"/>
-          <w:spacing w:val="1"/>
-          <w:lang w:val="fr-FR"/>
-        </w:rPr>
-        <w:t xml:space="preserve"> </w:t>
-      </w:r>
-      <w:r>
-        <w:rPr>
-          <w:color w:val="1C1C1C"/>
-          <w:lang w:val="fr-FR"/>
-        </w:rPr>
-        <w:t>Irigoin</w:t>
-      </w:r>
-      <w:r>
-        <w:rPr>
-          <w:color w:val="1C1C1C"/>
-          <w:spacing w:val="67"/>
-          <w:lang w:val="fr-FR"/>
-        </w:rPr>
-        <w:t xml:space="preserve"> </w:t>
-      </w:r>
-      <w:r>
-        <w:rPr>
-          <w:color w:val="1C1C1C"/>
-          <w:lang w:val="fr-FR"/>
-        </w:rPr>
-        <w:t>et</w:t>
-      </w:r>
-      <w:r>
-        <w:rPr>
-          <w:color w:val="1C1C1C"/>
-          <w:lang w:val="fr-FR"/>
-        </w:rPr>
-        <w:t xml:space="preserve"> </w:t>
-      </w:r>
-      <w:r>
-        <w:rPr>
-          <w:color w:val="1C1C1C"/>
-          <w:w w:val="105"/>
-          <w:lang w:val="fr-FR"/>
-        </w:rPr>
-        <w:t>P.</w:t>
-      </w:r>
-      <w:r>
-        <w:rPr>
-          <w:color w:val="1C1C1C"/>
-          <w:spacing w:val="-6"/>
-          <w:w w:val="105"/>
-          <w:lang w:val="fr-FR"/>
-        </w:rPr>
-        <w:t xml:space="preserve"> </w:t>
-      </w:r>
-      <w:r>
-        <w:rPr>
-          <w:color w:val="1C1C1C"/>
-          <w:w w:val="105"/>
-          <w:lang w:val="fr-FR"/>
-        </w:rPr>
-        <w:t>Gillet.</w:t>
-      </w:r>
     </w:p>
     <w:p>
       <w:pPr>
@@ -22037,159 +21646,6 @@
         <w:rPr>
           <w:color w:val="212121"/>
           <w:spacing w:val="45"/>
-          <w:w w:val="110"/>
-          <w:lang w:val="fr-FR"/>
-        </w:rPr>
-        <w:t xml:space="preserve"> </w:t>
-      </w:r>
-      <w:r>
-        <w:rPr>
-          <w:color w:val="212121"/>
-          <w:w w:val="110"/>
-          <w:lang w:val="fr-FR"/>
-        </w:rPr>
-        <w:t>à</w:t>
-      </w:r>
-      <w:r>
-        <w:rPr>
-          <w:color w:val="212121"/>
-          <w:spacing w:val="27"/>
-          <w:w w:val="110"/>
-          <w:lang w:val="fr-FR"/>
-        </w:rPr>
-        <w:t xml:space="preserve"> </w:t>
-      </w:r>
-      <w:r>
-        <w:rPr>
-          <w:color w:val="212121"/>
-          <w:spacing w:val="27"/>
-          <w:w w:val="110"/>
-          <w:lang w:val="fr-FR"/>
-        </w:rPr>
-        <w:t>l</w:t>
-      </w:r>
-      <w:r>
-        <w:rPr>
-          <w:color w:val="212121"/>
-          <w:w w:val="110"/>
-          <w:lang w:val="fr-FR"/>
-        </w:rPr>
-        <w:t>’</w:t>
-      </w:r>
-      <w:r>
-        <w:rPr>
-          <w:color w:val="212121"/>
-          <w:w w:val="110"/>
-          <w:lang w:val="fr-FR"/>
-        </w:rPr>
-        <w:t>École</w:t>
-      </w:r>
-      <w:r>
-        <w:rPr>
-          <w:color w:val="212121"/>
-          <w:spacing w:val="39"/>
-          <w:w w:val="110"/>
-          <w:lang w:val="fr-FR"/>
-        </w:rPr>
-        <w:t xml:space="preserve"> </w:t>
-      </w:r>
-      <w:r>
-        <w:rPr>
-          <w:color w:val="212121"/>
-          <w:w w:val="110"/>
-          <w:lang w:val="fr-FR"/>
-        </w:rPr>
-        <w:t>des</w:t>
-      </w:r>
-      <w:r>
-        <w:rPr>
-          <w:color w:val="212121"/>
-          <w:spacing w:val="41"/>
-          <w:w w:val="110"/>
-          <w:lang w:val="fr-FR"/>
-        </w:rPr>
-        <w:t xml:space="preserve"> </w:t>
-      </w:r>
-      <w:r>
-        <w:rPr>
-          <w:color w:val="212121"/>
-          <w:w w:val="110"/>
-          <w:lang w:val="fr-FR"/>
-        </w:rPr>
-        <w:t>hautes</w:t>
-      </w:r>
-      <w:r>
-        <w:rPr>
-          <w:color w:val="212121"/>
-          <w:spacing w:val="45"/>
-          <w:w w:val="110"/>
-          <w:lang w:val="fr-FR"/>
-        </w:rPr>
-        <w:t xml:space="preserve"> </w:t>
-      </w:r>
-      <w:r>
-        <w:rPr>
-          <w:color w:val="212121"/>
-          <w:w w:val="110"/>
-          <w:lang w:val="fr-FR"/>
-        </w:rPr>
-        <w:t>études</w:t>
-      </w:r>
-      <w:r>
-        <w:rPr>
-          <w:color w:val="212121"/>
-          <w:spacing w:val="39"/>
-          <w:w w:val="110"/>
-          <w:lang w:val="fr-FR"/>
-        </w:rPr>
-        <w:t xml:space="preserve"> </w:t>
-      </w:r>
-      <w:r>
-        <w:rPr>
-          <w:color w:val="212121"/>
-          <w:w w:val="110"/>
-          <w:lang w:val="fr-FR"/>
-        </w:rPr>
-        <w:t>en</w:t>
-      </w:r>
-      <w:r>
-        <w:rPr>
-          <w:color w:val="212121"/>
-          <w:spacing w:val="-54"/>
-          <w:w w:val="110"/>
-          <w:lang w:val="fr-FR"/>
-        </w:rPr>
-        <w:t xml:space="preserve"> </w:t>
-      </w:r>
-      <w:r>
-        <w:rPr>
-          <w:color w:val="212121"/>
-          <w:w w:val="110"/>
-          <w:lang w:val="fr-FR"/>
-        </w:rPr>
-        <w:t>sciences</w:t>
-      </w:r>
-      <w:r>
-        <w:rPr>
-          <w:color w:val="212121"/>
-          <w:spacing w:val="3"/>
-          <w:w w:val="110"/>
-          <w:lang w:val="fr-FR"/>
-        </w:rPr>
-        <w:t xml:space="preserve"> </w:t>
-      </w:r>
-      <w:r>
-        <w:rPr>
-          <w:color w:val="212121"/>
-          <w:w w:val="110"/>
-          <w:lang w:val="fr-FR"/>
-        </w:rPr>
-        <w:t>sociales</w:t>
-      </w:r>
-      <w:r>
-        <w:rPr>
-          <w:color w:val="212121"/>
-          <w:spacing w:val="4"/>
           <w:w w:val="110"/>
           <w:lang w:val="fr-FR"/>
         </w:rPr>
@@ -28285,6 +27741,7 @@
   <w:style w:type="character" w:default="1" w:styleId="Policepardfaut">
     <w:name w:val="Default Paragraph Font"/>
     <w:uiPriority w:val="1"/>
+    <w:semiHidden/>
     <w:unhideWhenUsed/>
   </w:style>
   <w:style w:type="table" w:default="1" w:styleId="TableauNormal">

</xml_diff>